<commit_message>
fehlende basic logiken erggänzt
</commit_message>
<xml_diff>
--- a/docs/phase 1/Screenshots für erwartete Antworten von CHATGPT und guides.docx
+++ b/docs/phase 1/Screenshots für erwartete Antworten von CHATGPT und guides.docx
@@ -4,6 +4,9 @@
   <w:body>
     <w:p>
       <w:r>
+        <w:rPr>
+          <w:noProof/>
+        </w:rPr>
         <w:drawing>
           <wp:inline distT="0" distB="0" distL="0" distR="0" wp14:anchorId="0103E102" wp14:editId="4A2FF905">
             <wp:extent cx="5760720" cy="5176520"/>
@@ -43,6 +46,9 @@
     </w:p>
     <w:p>
       <w:r>
+        <w:rPr>
+          <w:noProof/>
+        </w:rPr>
         <w:lastRenderedPageBreak/>
         <w:drawing>
           <wp:inline distT="0" distB="0" distL="0" distR="0" wp14:anchorId="6180C77C" wp14:editId="57134AF7">
@@ -81,6 +87,9 @@
         </w:drawing>
       </w:r>
       <w:r>
+        <w:rPr>
+          <w:noProof/>
+        </w:rPr>
         <w:lastRenderedPageBreak/>
         <w:drawing>
           <wp:inline distT="0" distB="0" distL="0" distR="0" wp14:anchorId="552267DA" wp14:editId="4E07DB20">
@@ -121,6 +130,9 @@
     </w:p>
     <w:p>
       <w:r>
+        <w:rPr>
+          <w:noProof/>
+        </w:rPr>
         <w:lastRenderedPageBreak/>
         <w:drawing>
           <wp:inline distT="0" distB="0" distL="0" distR="0" wp14:anchorId="1E8154BF" wp14:editId="644633E9">
@@ -159,6 +171,9 @@
         </w:drawing>
       </w:r>
       <w:r>
+        <w:rPr>
+          <w:noProof/>
+        </w:rPr>
         <w:drawing>
           <wp:inline distT="0" distB="0" distL="0" distR="0" wp14:anchorId="01E82C24" wp14:editId="5DB3CA7D">
             <wp:extent cx="5760720" cy="4360545"/>
@@ -196,6 +211,9 @@
         </w:drawing>
       </w:r>
       <w:r>
+        <w:rPr>
+          <w:noProof/>
+        </w:rPr>
         <w:lastRenderedPageBreak/>
         <w:drawing>
           <wp:inline distT="0" distB="0" distL="0" distR="0" wp14:anchorId="44C1CC22" wp14:editId="5217D6B1">

</xml_diff>